<commit_message>
MAj 2020 - cours a distance
</commit_message>
<xml_diff>
--- a/TP-ReferentielExigence/referentielTest.docx
+++ b/TP-ReferentielExigence/referentielTest.docx
@@ -1,6 +1,6 @@
 
 <file path=word/document.xml><?xml version="1.0" encoding="utf-8"?>
-<w:document xmlns:wpc="http://schemas.microsoft.com/office/word/2010/wordprocessingCanvas" xmlns:cx="http://schemas.microsoft.com/office/drawing/2014/chartex" xmlns:cx1="http://schemas.microsoft.com/office/drawing/2015/9/8/chartex" xmlns:cx2="http://schemas.microsoft.com/office/drawing/2015/10/21/chartex" xmlns:cx3="http://schemas.microsoft.com/office/drawing/2016/5/9/chartex" xmlns:cx4="http://schemas.microsoft.com/office/drawing/2016/5/10/chartex" xmlns:cx5="http://schemas.microsoft.com/office/drawing/2016/5/11/chartex" xmlns:mc="http://schemas.openxmlformats.org/markup-compatibility/2006" xmlns:o="urn:schemas-microsoft-com:office:office" xmlns:r="http://schemas.openxmlformats.org/officeDocument/2006/relationships" xmlns:m="http://schemas.openxmlformats.org/officeDocument/2006/math" xmlns:v="urn:schemas-microsoft-com:vml" xmlns:wp14="http://schemas.microsoft.com/office/word/2010/wordprocessingDrawing" xmlns:wp="http://schemas.openxmlformats.org/drawingml/2006/wordprocessingDrawing" xmlns:w10="urn:schemas-microsoft-com:office:word" xmlns:w="http://schemas.openxmlformats.org/wordprocessingml/2006/main" xmlns:w14="http://schemas.microsoft.com/office/word/2010/wordml" xmlns:w15="http://schemas.microsoft.com/office/word/2012/wordml" xmlns:w16se="http://schemas.microsoft.com/office/word/2015/wordml/symex" xmlns:wpg="http://schemas.microsoft.com/office/word/2010/wordprocessingGroup" xmlns:wpi="http://schemas.microsoft.com/office/word/2010/wordprocessingInk" xmlns:wne="http://schemas.microsoft.com/office/word/2006/wordml" xmlns:wps="http://schemas.microsoft.com/office/word/2010/wordprocessingShape" mc:Ignorable="w14 w15 w16se wp14">
+<w:document xmlns:wpc="http://schemas.microsoft.com/office/word/2010/wordprocessingCanvas" xmlns:cx="http://schemas.microsoft.com/office/drawing/2014/chartex" xmlns:cx1="http://schemas.microsoft.com/office/drawing/2015/9/8/chartex" xmlns:cx2="http://schemas.microsoft.com/office/drawing/2015/10/21/chartex" xmlns:cx3="http://schemas.microsoft.com/office/drawing/2016/5/9/chartex" xmlns:cx4="http://schemas.microsoft.com/office/drawing/2016/5/10/chartex" xmlns:cx5="http://schemas.microsoft.com/office/drawing/2016/5/11/chartex" xmlns:cx6="http://schemas.microsoft.com/office/drawing/2016/5/12/chartex" xmlns:cx7="http://schemas.microsoft.com/office/drawing/2016/5/13/chartex" xmlns:cx8="http://schemas.microsoft.com/office/drawing/2016/5/14/chartex" xmlns:mc="http://schemas.openxmlformats.org/markup-compatibility/2006" xmlns:aink="http://schemas.microsoft.com/office/drawing/2016/ink" xmlns:am3d="http://schemas.microsoft.com/office/drawing/2017/model3d" xmlns:o="urn:schemas-microsoft-com:office:office" xmlns:r="http://schemas.openxmlformats.org/officeDocument/2006/relationships" xmlns:m="http://schemas.openxmlformats.org/officeDocument/2006/math" xmlns:v="urn:schemas-microsoft-com:vml" xmlns:wp14="http://schemas.microsoft.com/office/word/2010/wordprocessingDrawing" xmlns:wp="http://schemas.openxmlformats.org/drawingml/2006/wordprocessingDrawing" xmlns:w10="urn:schemas-microsoft-com:office:word" xmlns:w="http://schemas.openxmlformats.org/wordprocessingml/2006/main" xmlns:w14="http://schemas.microsoft.com/office/word/2010/wordml" xmlns:w15="http://schemas.microsoft.com/office/word/2012/wordml" xmlns:w16cid="http://schemas.microsoft.com/office/word/2016/wordml/cid" xmlns:w16se="http://schemas.microsoft.com/office/word/2015/wordml/symex" xmlns:wpg="http://schemas.microsoft.com/office/word/2010/wordprocessingGroup" xmlns:wpi="http://schemas.microsoft.com/office/word/2010/wordprocessingInk" xmlns:wne="http://schemas.microsoft.com/office/word/2006/wordml" xmlns:wps="http://schemas.microsoft.com/office/word/2010/wordprocessingShape" mc:Ignorable="w14 w15 w16se w16cid wp14">
   <w:body>
     <w:p>
       <w:pPr>
@@ -34,15 +34,7 @@
         <w:t xml:space="preserve">comprendre </w:t>
       </w:r>
       <w:r>
-        <w:t xml:space="preserve">la méthodologie de définition des besoins pour créer et tester une application. Le </w:t>
-      </w:r>
-      <w:proofErr w:type="spellStart"/>
-      <w:r>
-        <w:t>Tp</w:t>
-      </w:r>
-      <w:proofErr w:type="spellEnd"/>
-      <w:r>
-        <w:t xml:space="preserve"> permet de créer un référentiel d’exigences puis les cas de tests </w:t>
+        <w:t xml:space="preserve">la méthodologie de définition des besoins pour créer et tester une application. Le Tp permet de créer un référentiel d’exigences puis les cas de tests </w:t>
       </w:r>
       <w:r>
         <w:t>associés</w:t>
@@ -53,7 +45,13 @@
     </w:p>
     <w:p>
       <w:r>
-        <w:t>Le livrable de ce TP est un dossier de tests présentant toutes les exigences et les cas de tests.</w:t>
+        <w:t xml:space="preserve">Le livrable de ce TP est </w:t>
+      </w:r>
+      <w:r>
+        <w:t>référentiel de test</w:t>
+      </w:r>
+      <w:r>
+        <w:t xml:space="preserve"> présentant toutes les exigences et les cas de tests.</w:t>
       </w:r>
     </w:p>
     <w:p>
@@ -84,13 +82,16 @@
     </w:p>
     <w:p>
       <w:r>
-        <w:t>Sur la base de questionnement du fournisseur</w:t>
-      </w:r>
-      <w:r>
-        <w:t xml:space="preserve"> en séance</w:t>
-      </w:r>
-      <w:r>
-        <w:t>, vous devrez établir le référentiel d’exigences ainsi que les cas de tests associés qui serviront de base de travail pour le développement de l’application.</w:t>
+        <w:t xml:space="preserve">Sur la base </w:t>
+      </w:r>
+      <w:r>
+        <w:t>du cahier des charges ci-dessous, v</w:t>
+      </w:r>
+      <w:r>
+        <w:t>ous devrez établir le référentiel d’exigences ainsi que les cas de tests</w:t>
+      </w:r>
+      <w:r>
+        <w:t>. Ce référentiel est le document unique qui sert à lister st suivre l’ensemble des tests qui seront réalisés.</w:t>
       </w:r>
     </w:p>
     <w:p/>
@@ -234,7 +235,69 @@
       </w:r>
     </w:p>
     <w:p/>
-    <w:p/>
+    <w:p>
+      <w:r>
+        <w:t>Quelques recommandations pour construire votre référentiel :</w:t>
+      </w:r>
+    </w:p>
+    <w:p>
+      <w:pPr>
+        <w:pStyle w:val="Paragraphedeliste"/>
+        <w:numPr>
+          <w:ilvl w:val="0"/>
+          <w:numId w:val="5"/>
+        </w:numPr>
+      </w:pPr>
+      <w:r>
+        <w:t xml:space="preserve">Pour faciliter la construction de ce référentiel, il est souvent plus simple de démarrer par les cas de tes puis en regroupant certains cas de test, vous retrouverez les quelques exigences. </w:t>
+      </w:r>
+    </w:p>
+    <w:p>
+      <w:pPr>
+        <w:pStyle w:val="Paragraphedeliste"/>
+        <w:numPr>
+          <w:ilvl w:val="0"/>
+          <w:numId w:val="5"/>
+        </w:numPr>
+      </w:pPr>
+      <w:r>
+        <w:t>Il faut toujours démarrer par le cas de test nominal, c’est une bonne pratique également lorsque vous implémenterez ces cas dans les outils de test. En effet si votre test aux limites par exemple est en erreur, vous ne saurez pas si la fonctionnalité de base est en succès et vous donnerez dans ce cas une information erronée au développeur en charge de résoudre l’anomalie.</w:t>
+      </w:r>
+    </w:p>
+    <w:p>
+      <w:pPr>
+        <w:pStyle w:val="Paragraphedeliste"/>
+        <w:numPr>
+          <w:ilvl w:val="0"/>
+          <w:numId w:val="5"/>
+        </w:numPr>
+      </w:pPr>
+      <w:r>
+        <w:t>Appuyer vous uniquement sur le cahier des charge</w:t>
+      </w:r>
+      <w:r>
+        <w:t>s</w:t>
+      </w:r>
+      <w:bookmarkStart w:id="0" w:name="_GoBack"/>
+      <w:bookmarkEnd w:id="0"/>
+      <w:r>
+        <w:t xml:space="preserve"> pour construire le cas de test, en effet vous pourriez être tenté de construire votre référentiel à partir de l’application… </w:t>
+      </w:r>
+      <w:proofErr w:type="gramStart"/>
+      <w:r>
+        <w:t>sauf que</w:t>
+      </w:r>
+      <w:proofErr w:type="gramEnd"/>
+      <w:r>
+        <w:t xml:space="preserve"> l’application contient des erreurs et des écarts par rapport à l’attendu qui faudra d’ailleurs mettre en évidence dans vos tests automatisés.</w:t>
+      </w:r>
+    </w:p>
+    <w:p>
+      <w:pPr>
+        <w:pStyle w:val="Paragraphedeliste"/>
+        <w:ind w:firstLine="0"/>
+      </w:pPr>
+    </w:p>
     <w:p/>
     <w:p/>
     <w:p>
@@ -247,7 +310,7 @@
         <w:rPr>
           <w:b/>
         </w:rPr>
-        <w:t>Application :</w:t>
+        <w:t>Cahier des charges</w:t>
       </w:r>
     </w:p>
     <w:p>
@@ -285,8 +348,6 @@
         <w:ind w:left="0" w:firstLine="0"/>
         <w:jc w:val="left"/>
       </w:pPr>
-      <w:bookmarkStart w:id="0" w:name="_GoBack"/>
-      <w:bookmarkEnd w:id="0"/>
     </w:p>
     <w:sectPr>
       <w:headerReference w:type="even" r:id="rId7"/>
@@ -305,7 +366,7 @@
 </file>
 
 <file path=word/endnotes.xml><?xml version="1.0" encoding="utf-8"?>
-<w:endnotes xmlns:wpc="http://schemas.microsoft.com/office/word/2010/wordprocessingCanvas" xmlns:cx="http://schemas.microsoft.com/office/drawing/2014/chartex" xmlns:cx1="http://schemas.microsoft.com/office/drawing/2015/9/8/chartex" xmlns:cx2="http://schemas.microsoft.com/office/drawing/2015/10/21/chartex" xmlns:cx3="http://schemas.microsoft.com/office/drawing/2016/5/9/chartex" xmlns:cx4="http://schemas.microsoft.com/office/drawing/2016/5/10/chartex" xmlns:cx5="http://schemas.microsoft.com/office/drawing/2016/5/11/chartex" xmlns:mc="http://schemas.openxmlformats.org/markup-compatibility/2006" xmlns:o="urn:schemas-microsoft-com:office:office" xmlns:r="http://schemas.openxmlformats.org/officeDocument/2006/relationships" xmlns:m="http://schemas.openxmlformats.org/officeDocument/2006/math" xmlns:v="urn:schemas-microsoft-com:vml" xmlns:wp14="http://schemas.microsoft.com/office/word/2010/wordprocessingDrawing" xmlns:wp="http://schemas.openxmlformats.org/drawingml/2006/wordprocessingDrawing" xmlns:w10="urn:schemas-microsoft-com:office:word" xmlns:w="http://schemas.openxmlformats.org/wordprocessingml/2006/main" xmlns:w14="http://schemas.microsoft.com/office/word/2010/wordml" xmlns:w15="http://schemas.microsoft.com/office/word/2012/wordml" xmlns:w16se="http://schemas.microsoft.com/office/word/2015/wordml/symex" xmlns:wpg="http://schemas.microsoft.com/office/word/2010/wordprocessingGroup" xmlns:wpi="http://schemas.microsoft.com/office/word/2010/wordprocessingInk" xmlns:wne="http://schemas.microsoft.com/office/word/2006/wordml" xmlns:wps="http://schemas.microsoft.com/office/word/2010/wordprocessingShape" mc:Ignorable="w14 w15 w16se wp14">
+<w:endnotes xmlns:wpc="http://schemas.microsoft.com/office/word/2010/wordprocessingCanvas" xmlns:cx="http://schemas.microsoft.com/office/drawing/2014/chartex" xmlns:cx1="http://schemas.microsoft.com/office/drawing/2015/9/8/chartex" xmlns:cx2="http://schemas.microsoft.com/office/drawing/2015/10/21/chartex" xmlns:cx3="http://schemas.microsoft.com/office/drawing/2016/5/9/chartex" xmlns:cx4="http://schemas.microsoft.com/office/drawing/2016/5/10/chartex" xmlns:cx5="http://schemas.microsoft.com/office/drawing/2016/5/11/chartex" xmlns:cx6="http://schemas.microsoft.com/office/drawing/2016/5/12/chartex" xmlns:cx7="http://schemas.microsoft.com/office/drawing/2016/5/13/chartex" xmlns:cx8="http://schemas.microsoft.com/office/drawing/2016/5/14/chartex" xmlns:mc="http://schemas.openxmlformats.org/markup-compatibility/2006" xmlns:aink="http://schemas.microsoft.com/office/drawing/2016/ink" xmlns:am3d="http://schemas.microsoft.com/office/drawing/2017/model3d" xmlns:o="urn:schemas-microsoft-com:office:office" xmlns:r="http://schemas.openxmlformats.org/officeDocument/2006/relationships" xmlns:m="http://schemas.openxmlformats.org/officeDocument/2006/math" xmlns:v="urn:schemas-microsoft-com:vml" xmlns:wp14="http://schemas.microsoft.com/office/word/2010/wordprocessingDrawing" xmlns:wp="http://schemas.openxmlformats.org/drawingml/2006/wordprocessingDrawing" xmlns:w10="urn:schemas-microsoft-com:office:word" xmlns:w="http://schemas.openxmlformats.org/wordprocessingml/2006/main" xmlns:w14="http://schemas.microsoft.com/office/word/2010/wordml" xmlns:w15="http://schemas.microsoft.com/office/word/2012/wordml" xmlns:w16cid="http://schemas.microsoft.com/office/word/2016/wordml/cid" xmlns:w16se="http://schemas.microsoft.com/office/word/2015/wordml/symex" xmlns:wpg="http://schemas.microsoft.com/office/word/2010/wordprocessingGroup" xmlns:wpi="http://schemas.microsoft.com/office/word/2010/wordprocessingInk" xmlns:wne="http://schemas.microsoft.com/office/word/2006/wordml" xmlns:wps="http://schemas.microsoft.com/office/word/2010/wordprocessingShape" mc:Ignorable="w14 w15 w16se w16cid wp14">
   <w:endnote w:type="separator" w:id="-1">
     <w:p>
       <w:pPr>
@@ -330,7 +391,7 @@
 </file>
 
 <file path=word/footer1.xml><?xml version="1.0" encoding="utf-8"?>
-<w:ftr xmlns:wpc="http://schemas.microsoft.com/office/word/2010/wordprocessingCanvas" xmlns:cx="http://schemas.microsoft.com/office/drawing/2014/chartex" xmlns:cx1="http://schemas.microsoft.com/office/drawing/2015/9/8/chartex" xmlns:cx2="http://schemas.microsoft.com/office/drawing/2015/10/21/chartex" xmlns:cx3="http://schemas.microsoft.com/office/drawing/2016/5/9/chartex" xmlns:cx4="http://schemas.microsoft.com/office/drawing/2016/5/10/chartex" xmlns:cx5="http://schemas.microsoft.com/office/drawing/2016/5/11/chartex" xmlns:mc="http://schemas.openxmlformats.org/markup-compatibility/2006" xmlns:o="urn:schemas-microsoft-com:office:office" xmlns:r="http://schemas.openxmlformats.org/officeDocument/2006/relationships" xmlns:m="http://schemas.openxmlformats.org/officeDocument/2006/math" xmlns:v="urn:schemas-microsoft-com:vml" xmlns:wp14="http://schemas.microsoft.com/office/word/2010/wordprocessingDrawing" xmlns:wp="http://schemas.openxmlformats.org/drawingml/2006/wordprocessingDrawing" xmlns:w10="urn:schemas-microsoft-com:office:word" xmlns:w="http://schemas.openxmlformats.org/wordprocessingml/2006/main" xmlns:w14="http://schemas.microsoft.com/office/word/2010/wordml" xmlns:w15="http://schemas.microsoft.com/office/word/2012/wordml" xmlns:w16se="http://schemas.microsoft.com/office/word/2015/wordml/symex" xmlns:wpg="http://schemas.microsoft.com/office/word/2010/wordprocessingGroup" xmlns:wpi="http://schemas.microsoft.com/office/word/2010/wordprocessingInk" xmlns:wne="http://schemas.microsoft.com/office/word/2006/wordml" xmlns:wps="http://schemas.microsoft.com/office/word/2010/wordprocessingShape" mc:Ignorable="w14 w15 w16se wp14">
+<w:ftr xmlns:wpc="http://schemas.microsoft.com/office/word/2010/wordprocessingCanvas" xmlns:cx="http://schemas.microsoft.com/office/drawing/2014/chartex" xmlns:cx1="http://schemas.microsoft.com/office/drawing/2015/9/8/chartex" xmlns:cx2="http://schemas.microsoft.com/office/drawing/2015/10/21/chartex" xmlns:cx3="http://schemas.microsoft.com/office/drawing/2016/5/9/chartex" xmlns:cx4="http://schemas.microsoft.com/office/drawing/2016/5/10/chartex" xmlns:cx5="http://schemas.microsoft.com/office/drawing/2016/5/11/chartex" xmlns:cx6="http://schemas.microsoft.com/office/drawing/2016/5/12/chartex" xmlns:cx7="http://schemas.microsoft.com/office/drawing/2016/5/13/chartex" xmlns:cx8="http://schemas.microsoft.com/office/drawing/2016/5/14/chartex" xmlns:mc="http://schemas.openxmlformats.org/markup-compatibility/2006" xmlns:aink="http://schemas.microsoft.com/office/drawing/2016/ink" xmlns:am3d="http://schemas.microsoft.com/office/drawing/2017/model3d" xmlns:o="urn:schemas-microsoft-com:office:office" xmlns:r="http://schemas.openxmlformats.org/officeDocument/2006/relationships" xmlns:m="http://schemas.openxmlformats.org/officeDocument/2006/math" xmlns:v="urn:schemas-microsoft-com:vml" xmlns:wp14="http://schemas.microsoft.com/office/word/2010/wordprocessingDrawing" xmlns:wp="http://schemas.openxmlformats.org/drawingml/2006/wordprocessingDrawing" xmlns:w10="urn:schemas-microsoft-com:office:word" xmlns:w="http://schemas.openxmlformats.org/wordprocessingml/2006/main" xmlns:w14="http://schemas.microsoft.com/office/word/2010/wordml" xmlns:w15="http://schemas.microsoft.com/office/word/2012/wordml" xmlns:w16cid="http://schemas.microsoft.com/office/word/2016/wordml/cid" xmlns:w16se="http://schemas.microsoft.com/office/word/2015/wordml/symex" xmlns:wpg="http://schemas.microsoft.com/office/word/2010/wordprocessingGroup" xmlns:wpi="http://schemas.microsoft.com/office/word/2010/wordprocessingInk" xmlns:wne="http://schemas.microsoft.com/office/word/2006/wordml" xmlns:wps="http://schemas.microsoft.com/office/word/2010/wordprocessingShape" mc:Ignorable="w14 w15 w16se w16cid wp14">
   <w:p>
     <w:pPr>
       <w:spacing w:after="0" w:line="276" w:lineRule="auto"/>
@@ -600,27 +661,14 @@
     <w:r>
       <w:t>/</w:t>
     </w:r>
-    <w:r>
-      <w:fldChar w:fldCharType="begin"/>
-    </w:r>
-    <w:r>
-      <w:instrText xml:space="preserve"> NUMPAGES   \* MERGEFORMAT </w:instrText>
-    </w:r>
-    <w:r>
-      <w:fldChar w:fldCharType="separate"/>
-    </w:r>
-    <w:r>
-      <w:rPr>
-        <w:noProof/>
-      </w:rPr>
-      <w:t>1</w:t>
-    </w:r>
-    <w:r>
-      <w:rPr>
-        <w:noProof/>
-      </w:rPr>
-      <w:fldChar w:fldCharType="end"/>
-    </w:r>
+    <w:fldSimple w:instr=" NUMPAGES   \* MERGEFORMAT ">
+      <w:r>
+        <w:rPr>
+          <w:noProof/>
+        </w:rPr>
+        <w:t>1</w:t>
+      </w:r>
+    </w:fldSimple>
     <w:r>
       <w:t xml:space="preserve"> </w:t>
     </w:r>
@@ -639,7 +687,7 @@
 </file>
 
 <file path=word/footer2.xml><?xml version="1.0" encoding="utf-8"?>
-<w:ftr xmlns:wpc="http://schemas.microsoft.com/office/word/2010/wordprocessingCanvas" xmlns:cx="http://schemas.microsoft.com/office/drawing/2014/chartex" xmlns:cx1="http://schemas.microsoft.com/office/drawing/2015/9/8/chartex" xmlns:cx2="http://schemas.microsoft.com/office/drawing/2015/10/21/chartex" xmlns:cx3="http://schemas.microsoft.com/office/drawing/2016/5/9/chartex" xmlns:cx4="http://schemas.microsoft.com/office/drawing/2016/5/10/chartex" xmlns:cx5="http://schemas.microsoft.com/office/drawing/2016/5/11/chartex" xmlns:mc="http://schemas.openxmlformats.org/markup-compatibility/2006" xmlns:o="urn:schemas-microsoft-com:office:office" xmlns:r="http://schemas.openxmlformats.org/officeDocument/2006/relationships" xmlns:m="http://schemas.openxmlformats.org/officeDocument/2006/math" xmlns:v="urn:schemas-microsoft-com:vml" xmlns:wp14="http://schemas.microsoft.com/office/word/2010/wordprocessingDrawing" xmlns:wp="http://schemas.openxmlformats.org/drawingml/2006/wordprocessingDrawing" xmlns:w10="urn:schemas-microsoft-com:office:word" xmlns:w="http://schemas.openxmlformats.org/wordprocessingml/2006/main" xmlns:w14="http://schemas.microsoft.com/office/word/2010/wordml" xmlns:w15="http://schemas.microsoft.com/office/word/2012/wordml" xmlns:w16se="http://schemas.microsoft.com/office/word/2015/wordml/symex" xmlns:wpg="http://schemas.microsoft.com/office/word/2010/wordprocessingGroup" xmlns:wpi="http://schemas.microsoft.com/office/word/2010/wordprocessingInk" xmlns:wne="http://schemas.microsoft.com/office/word/2006/wordml" xmlns:wps="http://schemas.microsoft.com/office/word/2010/wordprocessingShape" mc:Ignorable="w14 w15 w16se wp14">
+<w:ftr xmlns:wpc="http://schemas.microsoft.com/office/word/2010/wordprocessingCanvas" xmlns:cx="http://schemas.microsoft.com/office/drawing/2014/chartex" xmlns:cx1="http://schemas.microsoft.com/office/drawing/2015/9/8/chartex" xmlns:cx2="http://schemas.microsoft.com/office/drawing/2015/10/21/chartex" xmlns:cx3="http://schemas.microsoft.com/office/drawing/2016/5/9/chartex" xmlns:cx4="http://schemas.microsoft.com/office/drawing/2016/5/10/chartex" xmlns:cx5="http://schemas.microsoft.com/office/drawing/2016/5/11/chartex" xmlns:cx6="http://schemas.microsoft.com/office/drawing/2016/5/12/chartex" xmlns:cx7="http://schemas.microsoft.com/office/drawing/2016/5/13/chartex" xmlns:cx8="http://schemas.microsoft.com/office/drawing/2016/5/14/chartex" xmlns:mc="http://schemas.openxmlformats.org/markup-compatibility/2006" xmlns:aink="http://schemas.microsoft.com/office/drawing/2016/ink" xmlns:am3d="http://schemas.microsoft.com/office/drawing/2017/model3d" xmlns:o="urn:schemas-microsoft-com:office:office" xmlns:r="http://schemas.openxmlformats.org/officeDocument/2006/relationships" xmlns:m="http://schemas.openxmlformats.org/officeDocument/2006/math" xmlns:v="urn:schemas-microsoft-com:vml" xmlns:wp14="http://schemas.microsoft.com/office/word/2010/wordprocessingDrawing" xmlns:wp="http://schemas.openxmlformats.org/drawingml/2006/wordprocessingDrawing" xmlns:w10="urn:schemas-microsoft-com:office:word" xmlns:w="http://schemas.openxmlformats.org/wordprocessingml/2006/main" xmlns:w14="http://schemas.microsoft.com/office/word/2010/wordml" xmlns:w15="http://schemas.microsoft.com/office/word/2012/wordml" xmlns:w16cid="http://schemas.microsoft.com/office/word/2016/wordml/cid" xmlns:w16se="http://schemas.microsoft.com/office/word/2015/wordml/symex" xmlns:wpg="http://schemas.microsoft.com/office/word/2010/wordprocessingGroup" xmlns:wpi="http://schemas.microsoft.com/office/word/2010/wordprocessingInk" xmlns:wne="http://schemas.microsoft.com/office/word/2006/wordml" xmlns:wps="http://schemas.microsoft.com/office/word/2010/wordprocessingShape" mc:Ignorable="w14 w15 w16se w16cid wp14">
   <w:p>
     <w:pPr>
       <w:spacing w:after="0" w:line="276" w:lineRule="auto"/>
@@ -716,27 +764,14 @@
     <w:r>
       <w:t>/</w:t>
     </w:r>
-    <w:r>
-      <w:fldChar w:fldCharType="begin"/>
-    </w:r>
-    <w:r>
-      <w:instrText xml:space="preserve"> NUMPAGES   \* MERGEFORMAT </w:instrText>
-    </w:r>
-    <w:r>
-      <w:fldChar w:fldCharType="separate"/>
-    </w:r>
-    <w:r>
-      <w:rPr>
-        <w:noProof/>
-      </w:rPr>
-      <w:t>1</w:t>
-    </w:r>
-    <w:r>
-      <w:rPr>
-        <w:noProof/>
-      </w:rPr>
-      <w:fldChar w:fldCharType="end"/>
-    </w:r>
+    <w:fldSimple w:instr=" NUMPAGES   \* MERGEFORMAT ">
+      <w:r>
+        <w:rPr>
+          <w:noProof/>
+        </w:rPr>
+        <w:t>1</w:t>
+      </w:r>
+    </w:fldSimple>
     <w:r>
       <w:t xml:space="preserve"> </w:t>
     </w:r>
@@ -755,7 +790,7 @@
 </file>
 
 <file path=word/footer3.xml><?xml version="1.0" encoding="utf-8"?>
-<w:ftr xmlns:wpc="http://schemas.microsoft.com/office/word/2010/wordprocessingCanvas" xmlns:cx="http://schemas.microsoft.com/office/drawing/2014/chartex" xmlns:cx1="http://schemas.microsoft.com/office/drawing/2015/9/8/chartex" xmlns:cx2="http://schemas.microsoft.com/office/drawing/2015/10/21/chartex" xmlns:cx3="http://schemas.microsoft.com/office/drawing/2016/5/9/chartex" xmlns:cx4="http://schemas.microsoft.com/office/drawing/2016/5/10/chartex" xmlns:cx5="http://schemas.microsoft.com/office/drawing/2016/5/11/chartex" xmlns:mc="http://schemas.openxmlformats.org/markup-compatibility/2006" xmlns:o="urn:schemas-microsoft-com:office:office" xmlns:r="http://schemas.openxmlformats.org/officeDocument/2006/relationships" xmlns:m="http://schemas.openxmlformats.org/officeDocument/2006/math" xmlns:v="urn:schemas-microsoft-com:vml" xmlns:wp14="http://schemas.microsoft.com/office/word/2010/wordprocessingDrawing" xmlns:wp="http://schemas.openxmlformats.org/drawingml/2006/wordprocessingDrawing" xmlns:w10="urn:schemas-microsoft-com:office:word" xmlns:w="http://schemas.openxmlformats.org/wordprocessingml/2006/main" xmlns:w14="http://schemas.microsoft.com/office/word/2010/wordml" xmlns:w15="http://schemas.microsoft.com/office/word/2012/wordml" xmlns:w16se="http://schemas.microsoft.com/office/word/2015/wordml/symex" xmlns:wpg="http://schemas.microsoft.com/office/word/2010/wordprocessingGroup" xmlns:wpi="http://schemas.microsoft.com/office/word/2010/wordprocessingInk" xmlns:wne="http://schemas.microsoft.com/office/word/2006/wordml" xmlns:wps="http://schemas.microsoft.com/office/word/2010/wordprocessingShape" mc:Ignorable="w14 w15 w16se wp14">
+<w:ftr xmlns:wpc="http://schemas.microsoft.com/office/word/2010/wordprocessingCanvas" xmlns:cx="http://schemas.microsoft.com/office/drawing/2014/chartex" xmlns:cx1="http://schemas.microsoft.com/office/drawing/2015/9/8/chartex" xmlns:cx2="http://schemas.microsoft.com/office/drawing/2015/10/21/chartex" xmlns:cx3="http://schemas.microsoft.com/office/drawing/2016/5/9/chartex" xmlns:cx4="http://schemas.microsoft.com/office/drawing/2016/5/10/chartex" xmlns:cx5="http://schemas.microsoft.com/office/drawing/2016/5/11/chartex" xmlns:cx6="http://schemas.microsoft.com/office/drawing/2016/5/12/chartex" xmlns:cx7="http://schemas.microsoft.com/office/drawing/2016/5/13/chartex" xmlns:cx8="http://schemas.microsoft.com/office/drawing/2016/5/14/chartex" xmlns:mc="http://schemas.openxmlformats.org/markup-compatibility/2006" xmlns:aink="http://schemas.microsoft.com/office/drawing/2016/ink" xmlns:am3d="http://schemas.microsoft.com/office/drawing/2017/model3d" xmlns:o="urn:schemas-microsoft-com:office:office" xmlns:r="http://schemas.openxmlformats.org/officeDocument/2006/relationships" xmlns:m="http://schemas.openxmlformats.org/officeDocument/2006/math" xmlns:v="urn:schemas-microsoft-com:vml" xmlns:wp14="http://schemas.microsoft.com/office/word/2010/wordprocessingDrawing" xmlns:wp="http://schemas.openxmlformats.org/drawingml/2006/wordprocessingDrawing" xmlns:w10="urn:schemas-microsoft-com:office:word" xmlns:w="http://schemas.openxmlformats.org/wordprocessingml/2006/main" xmlns:w14="http://schemas.microsoft.com/office/word/2010/wordml" xmlns:w15="http://schemas.microsoft.com/office/word/2012/wordml" xmlns:w16cid="http://schemas.microsoft.com/office/word/2016/wordml/cid" xmlns:w16se="http://schemas.microsoft.com/office/word/2015/wordml/symex" xmlns:wpg="http://schemas.microsoft.com/office/word/2010/wordprocessingGroup" xmlns:wpi="http://schemas.microsoft.com/office/word/2010/wordprocessingInk" xmlns:wne="http://schemas.microsoft.com/office/word/2006/wordml" xmlns:wps="http://schemas.microsoft.com/office/word/2010/wordprocessingShape" mc:Ignorable="w14 w15 w16se w16cid wp14">
   <w:p>
     <w:pPr>
       <w:spacing w:after="0" w:line="276" w:lineRule="auto"/>
@@ -1022,27 +1057,14 @@
     <w:r>
       <w:t>/</w:t>
     </w:r>
-    <w:r>
-      <w:fldChar w:fldCharType="begin"/>
-    </w:r>
-    <w:r>
-      <w:instrText xml:space="preserve"> NUMPAGES   \* MERGEFORMAT </w:instrText>
-    </w:r>
-    <w:r>
-      <w:fldChar w:fldCharType="separate"/>
-    </w:r>
-    <w:r>
-      <w:rPr>
-        <w:noProof/>
-      </w:rPr>
-      <w:t>1</w:t>
-    </w:r>
-    <w:r>
-      <w:rPr>
-        <w:noProof/>
-      </w:rPr>
-      <w:fldChar w:fldCharType="end"/>
-    </w:r>
+    <w:fldSimple w:instr=" NUMPAGES   \* MERGEFORMAT ">
+      <w:r>
+        <w:rPr>
+          <w:noProof/>
+        </w:rPr>
+        <w:t>1</w:t>
+      </w:r>
+    </w:fldSimple>
     <w:r>
       <w:t xml:space="preserve"> </w:t>
     </w:r>
@@ -1061,7 +1083,7 @@
 </file>
 
 <file path=word/footnotes.xml><?xml version="1.0" encoding="utf-8"?>
-<w:footnotes xmlns:wpc="http://schemas.microsoft.com/office/word/2010/wordprocessingCanvas" xmlns:cx="http://schemas.microsoft.com/office/drawing/2014/chartex" xmlns:cx1="http://schemas.microsoft.com/office/drawing/2015/9/8/chartex" xmlns:cx2="http://schemas.microsoft.com/office/drawing/2015/10/21/chartex" xmlns:cx3="http://schemas.microsoft.com/office/drawing/2016/5/9/chartex" xmlns:cx4="http://schemas.microsoft.com/office/drawing/2016/5/10/chartex" xmlns:cx5="http://schemas.microsoft.com/office/drawing/2016/5/11/chartex" xmlns:mc="http://schemas.openxmlformats.org/markup-compatibility/2006" xmlns:o="urn:schemas-microsoft-com:office:office" xmlns:r="http://schemas.openxmlformats.org/officeDocument/2006/relationships" xmlns:m="http://schemas.openxmlformats.org/officeDocument/2006/math" xmlns:v="urn:schemas-microsoft-com:vml" xmlns:wp14="http://schemas.microsoft.com/office/word/2010/wordprocessingDrawing" xmlns:wp="http://schemas.openxmlformats.org/drawingml/2006/wordprocessingDrawing" xmlns:w10="urn:schemas-microsoft-com:office:word" xmlns:w="http://schemas.openxmlformats.org/wordprocessingml/2006/main" xmlns:w14="http://schemas.microsoft.com/office/word/2010/wordml" xmlns:w15="http://schemas.microsoft.com/office/word/2012/wordml" xmlns:w16se="http://schemas.microsoft.com/office/word/2015/wordml/symex" xmlns:wpg="http://schemas.microsoft.com/office/word/2010/wordprocessingGroup" xmlns:wpi="http://schemas.microsoft.com/office/word/2010/wordprocessingInk" xmlns:wne="http://schemas.microsoft.com/office/word/2006/wordml" xmlns:wps="http://schemas.microsoft.com/office/word/2010/wordprocessingShape" mc:Ignorable="w14 w15 w16se wp14">
+<w:footnotes xmlns:wpc="http://schemas.microsoft.com/office/word/2010/wordprocessingCanvas" xmlns:cx="http://schemas.microsoft.com/office/drawing/2014/chartex" xmlns:cx1="http://schemas.microsoft.com/office/drawing/2015/9/8/chartex" xmlns:cx2="http://schemas.microsoft.com/office/drawing/2015/10/21/chartex" xmlns:cx3="http://schemas.microsoft.com/office/drawing/2016/5/9/chartex" xmlns:cx4="http://schemas.microsoft.com/office/drawing/2016/5/10/chartex" xmlns:cx5="http://schemas.microsoft.com/office/drawing/2016/5/11/chartex" xmlns:cx6="http://schemas.microsoft.com/office/drawing/2016/5/12/chartex" xmlns:cx7="http://schemas.microsoft.com/office/drawing/2016/5/13/chartex" xmlns:cx8="http://schemas.microsoft.com/office/drawing/2016/5/14/chartex" xmlns:mc="http://schemas.openxmlformats.org/markup-compatibility/2006" xmlns:aink="http://schemas.microsoft.com/office/drawing/2016/ink" xmlns:am3d="http://schemas.microsoft.com/office/drawing/2017/model3d" xmlns:o="urn:schemas-microsoft-com:office:office" xmlns:r="http://schemas.openxmlformats.org/officeDocument/2006/relationships" xmlns:m="http://schemas.openxmlformats.org/officeDocument/2006/math" xmlns:v="urn:schemas-microsoft-com:vml" xmlns:wp14="http://schemas.microsoft.com/office/word/2010/wordprocessingDrawing" xmlns:wp="http://schemas.openxmlformats.org/drawingml/2006/wordprocessingDrawing" xmlns:w10="urn:schemas-microsoft-com:office:word" xmlns:w="http://schemas.openxmlformats.org/wordprocessingml/2006/main" xmlns:w14="http://schemas.microsoft.com/office/word/2010/wordml" xmlns:w15="http://schemas.microsoft.com/office/word/2012/wordml" xmlns:w16cid="http://schemas.microsoft.com/office/word/2016/wordml/cid" xmlns:w16se="http://schemas.microsoft.com/office/word/2015/wordml/symex" xmlns:wpg="http://schemas.microsoft.com/office/word/2010/wordprocessingGroup" xmlns:wpi="http://schemas.microsoft.com/office/word/2010/wordprocessingInk" xmlns:wne="http://schemas.microsoft.com/office/word/2006/wordml" xmlns:wps="http://schemas.microsoft.com/office/word/2010/wordprocessingShape" mc:Ignorable="w14 w15 w16se w16cid wp14">
   <w:footnote w:type="separator" w:id="-1">
     <w:p>
       <w:pPr>
@@ -1086,7 +1108,7 @@
 </file>
 
 <file path=word/header1.xml><?xml version="1.0" encoding="utf-8"?>
-<w:hdr xmlns:wpc="http://schemas.microsoft.com/office/word/2010/wordprocessingCanvas" xmlns:cx="http://schemas.microsoft.com/office/drawing/2014/chartex" xmlns:cx1="http://schemas.microsoft.com/office/drawing/2015/9/8/chartex" xmlns:cx2="http://schemas.microsoft.com/office/drawing/2015/10/21/chartex" xmlns:cx3="http://schemas.microsoft.com/office/drawing/2016/5/9/chartex" xmlns:cx4="http://schemas.microsoft.com/office/drawing/2016/5/10/chartex" xmlns:cx5="http://schemas.microsoft.com/office/drawing/2016/5/11/chartex" xmlns:mc="http://schemas.openxmlformats.org/markup-compatibility/2006" xmlns:o="urn:schemas-microsoft-com:office:office" xmlns:r="http://schemas.openxmlformats.org/officeDocument/2006/relationships" xmlns:m="http://schemas.openxmlformats.org/officeDocument/2006/math" xmlns:v="urn:schemas-microsoft-com:vml" xmlns:wp14="http://schemas.microsoft.com/office/word/2010/wordprocessingDrawing" xmlns:wp="http://schemas.openxmlformats.org/drawingml/2006/wordprocessingDrawing" xmlns:w10="urn:schemas-microsoft-com:office:word" xmlns:w="http://schemas.openxmlformats.org/wordprocessingml/2006/main" xmlns:w14="http://schemas.microsoft.com/office/word/2010/wordml" xmlns:w15="http://schemas.microsoft.com/office/word/2012/wordml" xmlns:w16se="http://schemas.microsoft.com/office/word/2015/wordml/symex" xmlns:wpg="http://schemas.microsoft.com/office/word/2010/wordprocessingGroup" xmlns:wpi="http://schemas.microsoft.com/office/word/2010/wordprocessingInk" xmlns:wne="http://schemas.microsoft.com/office/word/2006/wordml" xmlns:wps="http://schemas.microsoft.com/office/word/2010/wordprocessingShape" mc:Ignorable="w14 w15 w16se wp14">
+<w:hdr xmlns:wpc="http://schemas.microsoft.com/office/word/2010/wordprocessingCanvas" xmlns:cx="http://schemas.microsoft.com/office/drawing/2014/chartex" xmlns:cx1="http://schemas.microsoft.com/office/drawing/2015/9/8/chartex" xmlns:cx2="http://schemas.microsoft.com/office/drawing/2015/10/21/chartex" xmlns:cx3="http://schemas.microsoft.com/office/drawing/2016/5/9/chartex" xmlns:cx4="http://schemas.microsoft.com/office/drawing/2016/5/10/chartex" xmlns:cx5="http://schemas.microsoft.com/office/drawing/2016/5/11/chartex" xmlns:cx6="http://schemas.microsoft.com/office/drawing/2016/5/12/chartex" xmlns:cx7="http://schemas.microsoft.com/office/drawing/2016/5/13/chartex" xmlns:cx8="http://schemas.microsoft.com/office/drawing/2016/5/14/chartex" xmlns:mc="http://schemas.openxmlformats.org/markup-compatibility/2006" xmlns:aink="http://schemas.microsoft.com/office/drawing/2016/ink" xmlns:am3d="http://schemas.microsoft.com/office/drawing/2017/model3d" xmlns:o="urn:schemas-microsoft-com:office:office" xmlns:r="http://schemas.openxmlformats.org/officeDocument/2006/relationships" xmlns:m="http://schemas.openxmlformats.org/officeDocument/2006/math" xmlns:v="urn:schemas-microsoft-com:vml" xmlns:wp14="http://schemas.microsoft.com/office/word/2010/wordprocessingDrawing" xmlns:wp="http://schemas.openxmlformats.org/drawingml/2006/wordprocessingDrawing" xmlns:w10="urn:schemas-microsoft-com:office:word" xmlns:w="http://schemas.openxmlformats.org/wordprocessingml/2006/main" xmlns:w14="http://schemas.microsoft.com/office/word/2010/wordml" xmlns:w15="http://schemas.microsoft.com/office/word/2012/wordml" xmlns:w16cid="http://schemas.microsoft.com/office/word/2016/wordml/cid" xmlns:w16se="http://schemas.microsoft.com/office/word/2015/wordml/symex" xmlns:wpg="http://schemas.microsoft.com/office/word/2010/wordprocessingGroup" xmlns:wpi="http://schemas.microsoft.com/office/word/2010/wordprocessingInk" xmlns:wne="http://schemas.microsoft.com/office/word/2006/wordml" xmlns:wps="http://schemas.microsoft.com/office/word/2010/wordprocessingShape" mc:Ignorable="w14 w15 w16se w16cid wp14">
   <w:p>
     <w:pPr>
       <w:spacing w:after="0" w:line="240" w:lineRule="auto"/>
@@ -1172,7 +1194,7 @@
 </file>
 
 <file path=word/header2.xml><?xml version="1.0" encoding="utf-8"?>
-<w:hdr xmlns:wpc="http://schemas.microsoft.com/office/word/2010/wordprocessingCanvas" xmlns:cx="http://schemas.microsoft.com/office/drawing/2014/chartex" xmlns:cx1="http://schemas.microsoft.com/office/drawing/2015/9/8/chartex" xmlns:cx2="http://schemas.microsoft.com/office/drawing/2015/10/21/chartex" xmlns:cx3="http://schemas.microsoft.com/office/drawing/2016/5/9/chartex" xmlns:cx4="http://schemas.microsoft.com/office/drawing/2016/5/10/chartex" xmlns:cx5="http://schemas.microsoft.com/office/drawing/2016/5/11/chartex" xmlns:mc="http://schemas.openxmlformats.org/markup-compatibility/2006" xmlns:o="urn:schemas-microsoft-com:office:office" xmlns:r="http://schemas.openxmlformats.org/officeDocument/2006/relationships" xmlns:m="http://schemas.openxmlformats.org/officeDocument/2006/math" xmlns:v="urn:schemas-microsoft-com:vml" xmlns:wp14="http://schemas.microsoft.com/office/word/2010/wordprocessingDrawing" xmlns:wp="http://schemas.openxmlformats.org/drawingml/2006/wordprocessingDrawing" xmlns:w10="urn:schemas-microsoft-com:office:word" xmlns:w="http://schemas.openxmlformats.org/wordprocessingml/2006/main" xmlns:w14="http://schemas.microsoft.com/office/word/2010/wordml" xmlns:w15="http://schemas.microsoft.com/office/word/2012/wordml" xmlns:w16se="http://schemas.microsoft.com/office/word/2015/wordml/symex" xmlns:wpg="http://schemas.microsoft.com/office/word/2010/wordprocessingGroup" xmlns:wpi="http://schemas.microsoft.com/office/word/2010/wordprocessingInk" xmlns:wne="http://schemas.microsoft.com/office/word/2006/wordml" xmlns:wps="http://schemas.microsoft.com/office/word/2010/wordprocessingShape" mc:Ignorable="w14 w15 w16se wp14">
+<w:hdr xmlns:wpc="http://schemas.microsoft.com/office/word/2010/wordprocessingCanvas" xmlns:cx="http://schemas.microsoft.com/office/drawing/2014/chartex" xmlns:cx1="http://schemas.microsoft.com/office/drawing/2015/9/8/chartex" xmlns:cx2="http://schemas.microsoft.com/office/drawing/2015/10/21/chartex" xmlns:cx3="http://schemas.microsoft.com/office/drawing/2016/5/9/chartex" xmlns:cx4="http://schemas.microsoft.com/office/drawing/2016/5/10/chartex" xmlns:cx5="http://schemas.microsoft.com/office/drawing/2016/5/11/chartex" xmlns:cx6="http://schemas.microsoft.com/office/drawing/2016/5/12/chartex" xmlns:cx7="http://schemas.microsoft.com/office/drawing/2016/5/13/chartex" xmlns:cx8="http://schemas.microsoft.com/office/drawing/2016/5/14/chartex" xmlns:mc="http://schemas.openxmlformats.org/markup-compatibility/2006" xmlns:aink="http://schemas.microsoft.com/office/drawing/2016/ink" xmlns:am3d="http://schemas.microsoft.com/office/drawing/2017/model3d" xmlns:o="urn:schemas-microsoft-com:office:office" xmlns:r="http://schemas.openxmlformats.org/officeDocument/2006/relationships" xmlns:m="http://schemas.openxmlformats.org/officeDocument/2006/math" xmlns:v="urn:schemas-microsoft-com:vml" xmlns:wp14="http://schemas.microsoft.com/office/word/2010/wordprocessingDrawing" xmlns:wp="http://schemas.openxmlformats.org/drawingml/2006/wordprocessingDrawing" xmlns:w10="urn:schemas-microsoft-com:office:word" xmlns:w="http://schemas.openxmlformats.org/wordprocessingml/2006/main" xmlns:w14="http://schemas.microsoft.com/office/word/2010/wordml" xmlns:w15="http://schemas.microsoft.com/office/word/2012/wordml" xmlns:w16cid="http://schemas.microsoft.com/office/word/2016/wordml/cid" xmlns:w16se="http://schemas.microsoft.com/office/word/2015/wordml/symex" xmlns:wpg="http://schemas.microsoft.com/office/word/2010/wordprocessingGroup" xmlns:wpi="http://schemas.microsoft.com/office/word/2010/wordprocessingInk" xmlns:wne="http://schemas.microsoft.com/office/word/2006/wordml" xmlns:wps="http://schemas.microsoft.com/office/word/2010/wordprocessingShape" mc:Ignorable="w14 w15 w16se w16cid wp14">
   <w:p>
     <w:pPr>
       <w:spacing w:after="0" w:line="240" w:lineRule="auto"/>
@@ -1262,7 +1284,7 @@
 </file>
 
 <file path=word/header3.xml><?xml version="1.0" encoding="utf-8"?>
-<w:hdr xmlns:wpc="http://schemas.microsoft.com/office/word/2010/wordprocessingCanvas" xmlns:cx="http://schemas.microsoft.com/office/drawing/2014/chartex" xmlns:cx1="http://schemas.microsoft.com/office/drawing/2015/9/8/chartex" xmlns:cx2="http://schemas.microsoft.com/office/drawing/2015/10/21/chartex" xmlns:cx3="http://schemas.microsoft.com/office/drawing/2016/5/9/chartex" xmlns:cx4="http://schemas.microsoft.com/office/drawing/2016/5/10/chartex" xmlns:cx5="http://schemas.microsoft.com/office/drawing/2016/5/11/chartex" xmlns:mc="http://schemas.openxmlformats.org/markup-compatibility/2006" xmlns:o="urn:schemas-microsoft-com:office:office" xmlns:r="http://schemas.openxmlformats.org/officeDocument/2006/relationships" xmlns:m="http://schemas.openxmlformats.org/officeDocument/2006/math" xmlns:v="urn:schemas-microsoft-com:vml" xmlns:wp14="http://schemas.microsoft.com/office/word/2010/wordprocessingDrawing" xmlns:wp="http://schemas.openxmlformats.org/drawingml/2006/wordprocessingDrawing" xmlns:w10="urn:schemas-microsoft-com:office:word" xmlns:w="http://schemas.openxmlformats.org/wordprocessingml/2006/main" xmlns:w14="http://schemas.microsoft.com/office/word/2010/wordml" xmlns:w15="http://schemas.microsoft.com/office/word/2012/wordml" xmlns:w16se="http://schemas.microsoft.com/office/word/2015/wordml/symex" xmlns:wpg="http://schemas.microsoft.com/office/word/2010/wordprocessingGroup" xmlns:wpi="http://schemas.microsoft.com/office/word/2010/wordprocessingInk" xmlns:wne="http://schemas.microsoft.com/office/word/2006/wordml" xmlns:wps="http://schemas.microsoft.com/office/word/2010/wordprocessingShape" mc:Ignorable="w14 w15 w16se wp14">
+<w:hdr xmlns:wpc="http://schemas.microsoft.com/office/word/2010/wordprocessingCanvas" xmlns:cx="http://schemas.microsoft.com/office/drawing/2014/chartex" xmlns:cx1="http://schemas.microsoft.com/office/drawing/2015/9/8/chartex" xmlns:cx2="http://schemas.microsoft.com/office/drawing/2015/10/21/chartex" xmlns:cx3="http://schemas.microsoft.com/office/drawing/2016/5/9/chartex" xmlns:cx4="http://schemas.microsoft.com/office/drawing/2016/5/10/chartex" xmlns:cx5="http://schemas.microsoft.com/office/drawing/2016/5/11/chartex" xmlns:cx6="http://schemas.microsoft.com/office/drawing/2016/5/12/chartex" xmlns:cx7="http://schemas.microsoft.com/office/drawing/2016/5/13/chartex" xmlns:cx8="http://schemas.microsoft.com/office/drawing/2016/5/14/chartex" xmlns:mc="http://schemas.openxmlformats.org/markup-compatibility/2006" xmlns:aink="http://schemas.microsoft.com/office/drawing/2016/ink" xmlns:am3d="http://schemas.microsoft.com/office/drawing/2017/model3d" xmlns:o="urn:schemas-microsoft-com:office:office" xmlns:r="http://schemas.openxmlformats.org/officeDocument/2006/relationships" xmlns:m="http://schemas.openxmlformats.org/officeDocument/2006/math" xmlns:v="urn:schemas-microsoft-com:vml" xmlns:wp14="http://schemas.microsoft.com/office/word/2010/wordprocessingDrawing" xmlns:wp="http://schemas.openxmlformats.org/drawingml/2006/wordprocessingDrawing" xmlns:w10="urn:schemas-microsoft-com:office:word" xmlns:w="http://schemas.openxmlformats.org/wordprocessingml/2006/main" xmlns:w14="http://schemas.microsoft.com/office/word/2010/wordml" xmlns:w15="http://schemas.microsoft.com/office/word/2012/wordml" xmlns:w16cid="http://schemas.microsoft.com/office/word/2016/wordml/cid" xmlns:w16se="http://schemas.microsoft.com/office/word/2015/wordml/symex" xmlns:wpg="http://schemas.microsoft.com/office/word/2010/wordprocessingGroup" xmlns:wpi="http://schemas.microsoft.com/office/word/2010/wordprocessingInk" xmlns:wne="http://schemas.microsoft.com/office/word/2006/wordml" xmlns:wps="http://schemas.microsoft.com/office/word/2010/wordprocessingShape" mc:Ignorable="w14 w15 w16se w16cid wp14">
   <w:p>
     <w:pPr>
       <w:spacing w:after="0" w:line="240" w:lineRule="auto"/>
@@ -1348,7 +1370,7 @@
 </file>
 
 <file path=word/numbering.xml><?xml version="1.0" encoding="utf-8"?>
-<w:numbering xmlns:wpc="http://schemas.microsoft.com/office/word/2010/wordprocessingCanvas" xmlns:cx="http://schemas.microsoft.com/office/drawing/2014/chartex" xmlns:cx1="http://schemas.microsoft.com/office/drawing/2015/9/8/chartex" xmlns:cx2="http://schemas.microsoft.com/office/drawing/2015/10/21/chartex" xmlns:cx3="http://schemas.microsoft.com/office/drawing/2016/5/9/chartex" xmlns:cx4="http://schemas.microsoft.com/office/drawing/2016/5/10/chartex" xmlns:cx5="http://schemas.microsoft.com/office/drawing/2016/5/11/chartex" xmlns:mc="http://schemas.openxmlformats.org/markup-compatibility/2006" xmlns:o="urn:schemas-microsoft-com:office:office" xmlns:r="http://schemas.openxmlformats.org/officeDocument/2006/relationships" xmlns:m="http://schemas.openxmlformats.org/officeDocument/2006/math" xmlns:v="urn:schemas-microsoft-com:vml" xmlns:wp14="http://schemas.microsoft.com/office/word/2010/wordprocessingDrawing" xmlns:wp="http://schemas.openxmlformats.org/drawingml/2006/wordprocessingDrawing" xmlns:w10="urn:schemas-microsoft-com:office:word" xmlns:w="http://schemas.openxmlformats.org/wordprocessingml/2006/main" xmlns:w14="http://schemas.microsoft.com/office/word/2010/wordml" xmlns:w15="http://schemas.microsoft.com/office/word/2012/wordml" xmlns:w16se="http://schemas.microsoft.com/office/word/2015/wordml/symex" xmlns:wpg="http://schemas.microsoft.com/office/word/2010/wordprocessingGroup" xmlns:wpi="http://schemas.microsoft.com/office/word/2010/wordprocessingInk" xmlns:wne="http://schemas.microsoft.com/office/word/2006/wordml" xmlns:wps="http://schemas.microsoft.com/office/word/2010/wordprocessingShape" mc:Ignorable="w14 w15 w16se wp14">
+<w:numbering xmlns:wpc="http://schemas.microsoft.com/office/word/2010/wordprocessingCanvas" xmlns:cx="http://schemas.microsoft.com/office/drawing/2014/chartex" xmlns:cx1="http://schemas.microsoft.com/office/drawing/2015/9/8/chartex" xmlns:cx2="http://schemas.microsoft.com/office/drawing/2015/10/21/chartex" xmlns:cx3="http://schemas.microsoft.com/office/drawing/2016/5/9/chartex" xmlns:cx4="http://schemas.microsoft.com/office/drawing/2016/5/10/chartex" xmlns:cx5="http://schemas.microsoft.com/office/drawing/2016/5/11/chartex" xmlns:cx6="http://schemas.microsoft.com/office/drawing/2016/5/12/chartex" xmlns:cx7="http://schemas.microsoft.com/office/drawing/2016/5/13/chartex" xmlns:cx8="http://schemas.microsoft.com/office/drawing/2016/5/14/chartex" xmlns:mc="http://schemas.openxmlformats.org/markup-compatibility/2006" xmlns:aink="http://schemas.microsoft.com/office/drawing/2016/ink" xmlns:am3d="http://schemas.microsoft.com/office/drawing/2017/model3d" xmlns:o="urn:schemas-microsoft-com:office:office" xmlns:r="http://schemas.openxmlformats.org/officeDocument/2006/relationships" xmlns:m="http://schemas.openxmlformats.org/officeDocument/2006/math" xmlns:v="urn:schemas-microsoft-com:vml" xmlns:wp14="http://schemas.microsoft.com/office/word/2010/wordprocessingDrawing" xmlns:wp="http://schemas.openxmlformats.org/drawingml/2006/wordprocessingDrawing" xmlns:w10="urn:schemas-microsoft-com:office:word" xmlns:w="http://schemas.openxmlformats.org/wordprocessingml/2006/main" xmlns:w14="http://schemas.microsoft.com/office/word/2010/wordml" xmlns:w15="http://schemas.microsoft.com/office/word/2012/wordml" xmlns:w16cid="http://schemas.microsoft.com/office/word/2016/wordml/cid" xmlns:w16se="http://schemas.microsoft.com/office/word/2015/wordml/symex" xmlns:wpg="http://schemas.microsoft.com/office/word/2010/wordprocessingGroup" xmlns:wpi="http://schemas.microsoft.com/office/word/2010/wordprocessingInk" xmlns:wne="http://schemas.microsoft.com/office/word/2006/wordml" xmlns:wps="http://schemas.microsoft.com/office/word/2010/wordprocessingShape" mc:Ignorable="w14 w15 w16se w16cid wp14">
   <w:abstractNum w:abstractNumId="0" w15:restartNumberingAfterBreak="0">
     <w:nsid w:val="00196A00"/>
     <w:multiLevelType w:val="hybridMultilevel"/>
@@ -2108,6 +2130,95 @@
       </w:rPr>
     </w:lvl>
   </w:abstractNum>
+  <w:abstractNum w:abstractNumId="4" w15:restartNumberingAfterBreak="0">
+    <w:nsid w:val="7074718C"/>
+    <w:multiLevelType w:val="hybridMultilevel"/>
+    <w:tmpl w:val="1500DFC6"/>
+    <w:lvl w:ilvl="0" w:tplc="040C000F">
+      <w:start w:val="1"/>
+      <w:numFmt w:val="decimal"/>
+      <w:lvlText w:val="%1."/>
+      <w:lvlJc w:val="left"/>
+      <w:pPr>
+        <w:ind w:left="720" w:hanging="360"/>
+      </w:pPr>
+      <w:rPr>
+        <w:rFonts w:hint="default"/>
+      </w:rPr>
+    </w:lvl>
+    <w:lvl w:ilvl="1" w:tplc="040C0019" w:tentative="1">
+      <w:start w:val="1"/>
+      <w:numFmt w:val="lowerLetter"/>
+      <w:lvlText w:val="%2."/>
+      <w:lvlJc w:val="left"/>
+      <w:pPr>
+        <w:ind w:left="1440" w:hanging="360"/>
+      </w:pPr>
+    </w:lvl>
+    <w:lvl w:ilvl="2" w:tplc="040C001B" w:tentative="1">
+      <w:start w:val="1"/>
+      <w:numFmt w:val="lowerRoman"/>
+      <w:lvlText w:val="%3."/>
+      <w:lvlJc w:val="right"/>
+      <w:pPr>
+        <w:ind w:left="2160" w:hanging="180"/>
+      </w:pPr>
+    </w:lvl>
+    <w:lvl w:ilvl="3" w:tplc="040C000F" w:tentative="1">
+      <w:start w:val="1"/>
+      <w:numFmt w:val="decimal"/>
+      <w:lvlText w:val="%4."/>
+      <w:lvlJc w:val="left"/>
+      <w:pPr>
+        <w:ind w:left="2880" w:hanging="360"/>
+      </w:pPr>
+    </w:lvl>
+    <w:lvl w:ilvl="4" w:tplc="040C0019" w:tentative="1">
+      <w:start w:val="1"/>
+      <w:numFmt w:val="lowerLetter"/>
+      <w:lvlText w:val="%5."/>
+      <w:lvlJc w:val="left"/>
+      <w:pPr>
+        <w:ind w:left="3600" w:hanging="360"/>
+      </w:pPr>
+    </w:lvl>
+    <w:lvl w:ilvl="5" w:tplc="040C001B" w:tentative="1">
+      <w:start w:val="1"/>
+      <w:numFmt w:val="lowerRoman"/>
+      <w:lvlText w:val="%6."/>
+      <w:lvlJc w:val="right"/>
+      <w:pPr>
+        <w:ind w:left="4320" w:hanging="180"/>
+      </w:pPr>
+    </w:lvl>
+    <w:lvl w:ilvl="6" w:tplc="040C000F" w:tentative="1">
+      <w:start w:val="1"/>
+      <w:numFmt w:val="decimal"/>
+      <w:lvlText w:val="%7."/>
+      <w:lvlJc w:val="left"/>
+      <w:pPr>
+        <w:ind w:left="5040" w:hanging="360"/>
+      </w:pPr>
+    </w:lvl>
+    <w:lvl w:ilvl="7" w:tplc="040C0019" w:tentative="1">
+      <w:start w:val="1"/>
+      <w:numFmt w:val="lowerLetter"/>
+      <w:lvlText w:val="%8."/>
+      <w:lvlJc w:val="left"/>
+      <w:pPr>
+        <w:ind w:left="5760" w:hanging="360"/>
+      </w:pPr>
+    </w:lvl>
+    <w:lvl w:ilvl="8" w:tplc="040C001B" w:tentative="1">
+      <w:start w:val="1"/>
+      <w:numFmt w:val="lowerRoman"/>
+      <w:lvlText w:val="%9."/>
+      <w:lvlJc w:val="right"/>
+      <w:pPr>
+        <w:ind w:left="6480" w:hanging="180"/>
+      </w:pPr>
+    </w:lvl>
+  </w:abstractNum>
   <w:num w:numId="1">
     <w:abstractNumId w:val="0"/>
   </w:num>
@@ -2120,11 +2231,14 @@
   <w:num w:numId="4">
     <w:abstractNumId w:val="1"/>
   </w:num>
+  <w:num w:numId="5">
+    <w:abstractNumId w:val="4"/>
+  </w:num>
 </w:numbering>
 </file>
 
 <file path=word/styles.xml><?xml version="1.0" encoding="utf-8"?>
-<w:styles xmlns:mc="http://schemas.openxmlformats.org/markup-compatibility/2006" xmlns:r="http://schemas.openxmlformats.org/officeDocument/2006/relationships" xmlns:w="http://schemas.openxmlformats.org/wordprocessingml/2006/main" xmlns:w14="http://schemas.microsoft.com/office/word/2010/wordml" xmlns:w15="http://schemas.microsoft.com/office/word/2012/wordml" xmlns:w16se="http://schemas.microsoft.com/office/word/2015/wordml/symex" mc:Ignorable="w14 w15 w16se">
+<w:styles xmlns:mc="http://schemas.openxmlformats.org/markup-compatibility/2006" xmlns:r="http://schemas.openxmlformats.org/officeDocument/2006/relationships" xmlns:w="http://schemas.openxmlformats.org/wordprocessingml/2006/main" xmlns:w14="http://schemas.microsoft.com/office/word/2010/wordml" xmlns:w15="http://schemas.microsoft.com/office/word/2012/wordml" xmlns:w16cid="http://schemas.microsoft.com/office/word/2016/wordml/cid" xmlns:w16se="http://schemas.microsoft.com/office/word/2015/wordml/symex" mc:Ignorable="w14 w15 w16se w16cid">
   <w:docDefaults>
     <w:rPrDefault>
       <w:rPr>
@@ -2140,7 +2254,7 @@
       </w:pPr>
     </w:pPrDefault>
   </w:docDefaults>
-  <w:latentStyles w:defLockedState="0" w:defUIPriority="99" w:defSemiHidden="0" w:defUnhideWhenUsed="0" w:defQFormat="0" w:count="374">
+  <w:latentStyles w:defLockedState="0" w:defUIPriority="99" w:defSemiHidden="0" w:defUnhideWhenUsed="0" w:defQFormat="0" w:count="377">
     <w:lsdException w:name="Normal" w:uiPriority="0" w:qFormat="1"/>
     <w:lsdException w:name="heading 1" w:uiPriority="9" w:qFormat="1"/>
     <w:lsdException w:name="heading 2" w:semiHidden="1" w:uiPriority="9" w:unhideWhenUsed="1" w:qFormat="1"/>
@@ -2513,6 +2627,9 @@
     <w:lsdException w:name="Mention" w:semiHidden="1" w:unhideWhenUsed="1"/>
     <w:lsdException w:name="Smart Hyperlink" w:semiHidden="1" w:unhideWhenUsed="1"/>
     <w:lsdException w:name="Hashtag" w:semiHidden="1" w:unhideWhenUsed="1"/>
+    <w:lsdException w:name="Unresolved Mention" w:semiHidden="1" w:unhideWhenUsed="1"/>
+    <w:lsdException w:name="Smart Link" w:semiHidden="1" w:unhideWhenUsed="1"/>
+    <w:lsdException w:name="Smart Link Error" w:semiHidden="1" w:unhideWhenUsed="1"/>
   </w:latentStyles>
   <w:style w:type="paragraph" w:default="1" w:styleId="Normal">
     <w:name w:val="Normal"/>

</xml_diff>